<commit_message>
3 and 5 answers
</commit_message>
<xml_diff>
--- a/Website Project Learn and Develop Solution.docx
+++ b/Website Project Learn and Develop Solution.docx
@@ -374,7 +374,15 @@
     </w:p>
     <w:p>
       <w:r>
-        <w:t>Set up a git repository on your computer and back up on github.</w:t>
+        <w:t xml:space="preserve">Set up a git repository on your computer and back up on </w:t>
+      </w:r>
+      <w:proofErr w:type="spellStart"/>
+      <w:r>
+        <w:t>github</w:t>
+      </w:r>
+      <w:proofErr w:type="spellEnd"/>
+      <w:r>
+        <w:t>.</w:t>
       </w:r>
     </w:p>
     <w:tbl>
@@ -413,20 +421,36 @@
               <w:ind w:left="0"/>
             </w:pPr>
             <w:r>
-              <w:t>Create a github repository that is public. Make sure you commit and push after implementing parts of your project. It should show you have kept multiple versions with appropriate comments.</w:t>
-            </w:r>
-          </w:p>
-          <w:p>
-            <w:pPr>
-              <w:ind w:left="0"/>
-            </w:pPr>
-          </w:p>
-          <w:p>
-            <w:pPr>
-              <w:ind w:left="0"/>
-            </w:pPr>
-            <w:r>
-              <w:t>Link to github repository:</w:t>
+              <w:t xml:space="preserve">Create a </w:t>
+            </w:r>
+            <w:proofErr w:type="spellStart"/>
+            <w:r>
+              <w:t>github</w:t>
+            </w:r>
+            <w:proofErr w:type="spellEnd"/>
+            <w:r>
+              <w:t xml:space="preserve"> repository that is public. Make sure you commit and push after implementing parts of your project. It should show you have kept multiple versions with appropriate comments.</w:t>
+            </w:r>
+          </w:p>
+          <w:p>
+            <w:pPr>
+              <w:ind w:left="0"/>
+            </w:pPr>
+          </w:p>
+          <w:p>
+            <w:pPr>
+              <w:ind w:left="0"/>
+            </w:pPr>
+            <w:r>
+              <w:t xml:space="preserve">Link to </w:t>
+            </w:r>
+            <w:proofErr w:type="spellStart"/>
+            <w:r>
+              <w:t>github</w:t>
+            </w:r>
+            <w:proofErr w:type="spellEnd"/>
+            <w:r>
+              <w:t xml:space="preserve"> repository:</w:t>
             </w:r>
           </w:p>
           <w:p>
@@ -872,6 +896,15 @@
               <w:spacing w:line="240" w:lineRule="auto"/>
               <w:ind w:left="0"/>
             </w:pPr>
+            <w:r>
+              <w:t xml:space="preserve">Interactive </w:t>
+            </w:r>
+            <w:r>
+              <w:t>maps</w:t>
+            </w:r>
+            <w:r>
+              <w:t xml:space="preserve"> click on region of map and send users to a website with information of what the region includes</w:t>
+            </w:r>
           </w:p>
           <w:p>
             <w:pPr>
@@ -912,6 +945,9 @@
               <w:spacing w:line="240" w:lineRule="auto"/>
               <w:ind w:left="0"/>
             </w:pPr>
+            <w:r>
+              <w:t xml:space="preserve">I learned how to resize or coordinate the certain parts of the map to highlight the area I want to use to send user to another link. </w:t>
+            </w:r>
           </w:p>
           <w:p>
             <w:pPr>
@@ -951,6 +987,9 @@
             <w:pPr>
               <w:ind w:left="0"/>
             </w:pPr>
+            <w:r>
+              <w:t xml:space="preserve">Trying to fetch information after clicking on a certain region </w:t>
+            </w:r>
           </w:p>
         </w:tc>
       </w:tr>
@@ -978,6 +1017,9 @@
             <w:pPr>
               <w:ind w:left="0"/>
             </w:pPr>
+            <w:r>
+              <w:t>I couldn’t get the fetch right, but I did manage to incorporate the website I was trying to pull from</w:t>
+            </w:r>
           </w:p>
         </w:tc>
       </w:tr>
@@ -1005,6 +1047,15 @@
             <w:pPr>
               <w:ind w:left="0"/>
             </w:pPr>
+            <w:r>
+              <w:t xml:space="preserve">Lots of websites, sometimes </w:t>
+            </w:r>
+            <w:r>
+              <w:t>ChatGPT</w:t>
+            </w:r>
+            <w:r>
+              <w:t xml:space="preserve"> to give me an idea of what direction I to go in and websites.  </w:t>
+            </w:r>
           </w:p>
         </w:tc>
       </w:tr>
@@ -1214,6 +1265,9 @@
               <w:spacing w:line="240" w:lineRule="auto"/>
               <w:ind w:left="0"/>
             </w:pPr>
+            <w:r>
+              <w:t>Trying to use the fetch with the API. Asked deb if I could link it to a website instead. She said “It was fine”</w:t>
+            </w:r>
           </w:p>
           <w:p>
             <w:pPr>
@@ -1255,6 +1309,9 @@
               <w:spacing w:line="240" w:lineRule="auto"/>
               <w:ind w:left="0"/>
             </w:pPr>
+            <w:r>
+              <w:t xml:space="preserve">I was also getting stuck with after resizing my image the coordinates I set for that region would be all jumbled up so I had to spent more time researching ways to fix it and came up with something that helped. </w:t>
+            </w:r>
           </w:p>
           <w:p>
             <w:pPr>
@@ -1296,6 +1353,9 @@
               <w:spacing w:line="240" w:lineRule="auto"/>
               <w:ind w:left="0"/>
             </w:pPr>
+            <w:r>
+              <w:t xml:space="preserve">I’m dissatisfied with the color palate I wanted a background closer to the background in the cover image of the game that would’ve enhanced the website as well as I would like to add the DLC content information, </w:t>
+            </w:r>
           </w:p>
           <w:p>
             <w:pPr>
@@ -1323,14 +1383,23 @@
               <w:ind w:left="0"/>
             </w:pPr>
             <w:r>
-              <w:t>What is your biggest take away after completing this project?</w:t>
-            </w:r>
-          </w:p>
-          <w:p>
-            <w:pPr>
-              <w:spacing w:line="240" w:lineRule="auto"/>
-              <w:ind w:left="0"/>
-            </w:pPr>
+              <w:t xml:space="preserve">What is your biggest </w:t>
+            </w:r>
+            <w:r>
+              <w:t>takeaway</w:t>
+            </w:r>
+            <w:r>
+              <w:t xml:space="preserve"> after completing this project?</w:t>
+            </w:r>
+          </w:p>
+          <w:p>
+            <w:pPr>
+              <w:spacing w:line="240" w:lineRule="auto"/>
+              <w:ind w:left="0"/>
+            </w:pPr>
+            <w:r>
+              <w:t xml:space="preserve">The interactive map not only taught me how to but resizing to fit all kinds of devices and re coordinating to fit with the sizing. </w:t>
+            </w:r>
           </w:p>
           <w:p>
             <w:pPr>
@@ -1358,14 +1427,23 @@
               <w:ind w:left="0"/>
             </w:pPr>
             <w:r>
-              <w:t>What are you most proud of from your project?</w:t>
-            </w:r>
-          </w:p>
-          <w:p>
-            <w:pPr>
-              <w:spacing w:line="240" w:lineRule="auto"/>
-              <w:ind w:left="0"/>
-            </w:pPr>
+              <w:t xml:space="preserve">What are you most proud of </w:t>
+            </w:r>
+            <w:r>
+              <w:t>for</w:t>
+            </w:r>
+            <w:r>
+              <w:t xml:space="preserve"> your project?</w:t>
+            </w:r>
+          </w:p>
+          <w:p>
+            <w:pPr>
+              <w:spacing w:line="240" w:lineRule="auto"/>
+              <w:ind w:left="0"/>
+            </w:pPr>
+            <w:r>
+              <w:t xml:space="preserve">If I had to choose one, it would be the interactive map and its corresponding components. </w:t>
+            </w:r>
           </w:p>
           <w:p>
             <w:pPr>

</xml_diff>

<commit_message>
mispelling mistakes and finished doc
</commit_message>
<xml_diff>
--- a/Website Project Learn and Develop Solution.docx
+++ b/Website Project Learn and Develop Solution.docx
@@ -631,8 +631,14 @@
           <w:ilvl w:val="0"/>
           <w:numId w:val="4"/>
         </w:numPr>
-      </w:pPr>
-      <w:r>
+        <w:rPr>
+          <w:highlight w:val="yellow"/>
+        </w:rPr>
+      </w:pPr>
+      <w:r>
+        <w:rPr>
+          <w:highlight w:val="yellow"/>
+        </w:rPr>
         <w:t>Documented code</w:t>
       </w:r>
     </w:p>
@@ -642,8 +648,14 @@
           <w:ilvl w:val="0"/>
           <w:numId w:val="4"/>
         </w:numPr>
-      </w:pPr>
-      <w:r>
+        <w:rPr>
+          <w:highlight w:val="yellow"/>
+        </w:rPr>
+      </w:pPr>
+      <w:r>
+        <w:rPr>
+          <w:highlight w:val="yellow"/>
+        </w:rPr>
         <w:t>Includes 2 or more inclusive and motivational design features</w:t>
       </w:r>
     </w:p>
@@ -701,12 +713,68 @@
               <w:spacing w:line="240" w:lineRule="auto"/>
               <w:ind w:left="0"/>
             </w:pPr>
-          </w:p>
-          <w:p>
-            <w:pPr>
-              <w:spacing w:line="240" w:lineRule="auto"/>
-              <w:ind w:left="0"/>
-            </w:pPr>
+            <w:r>
+              <w:t xml:space="preserve">A navigation bar to </w:t>
+            </w:r>
+            <w:r>
+              <w:t>which</w:t>
+            </w:r>
+            <w:r>
+              <w:t xml:space="preserve"> from tab to tab </w:t>
+            </w:r>
+          </w:p>
+          <w:p>
+            <w:pPr>
+              <w:spacing w:line="240" w:lineRule="auto"/>
+              <w:ind w:left="0"/>
+            </w:pPr>
+            <w:r>
+              <w:rPr>
+                <w:noProof/>
+              </w:rPr>
+              <w:lastRenderedPageBreak/>
+              <w:drawing>
+                <wp:inline distT="0" distB="0" distL="0" distR="0" wp14:anchorId="1B7F673D" wp14:editId="198B5D44">
+                  <wp:extent cx="5908040" cy="3444875"/>
+                  <wp:effectExtent l="0" t="0" r="0" b="3175"/>
+                  <wp:docPr id="343457343" name="Picture 1" descr="A screenshot of a computer program&#10;&#10;AI-generated content may be incorrect."/>
+                  <wp:cNvGraphicFramePr>
+                    <a:graphicFrameLocks xmlns:a="http://schemas.openxmlformats.org/drawingml/2006/main" noChangeAspect="1"/>
+                  </wp:cNvGraphicFramePr>
+                  <a:graphic xmlns:a="http://schemas.openxmlformats.org/drawingml/2006/main">
+                    <a:graphicData uri="http://schemas.openxmlformats.org/drawingml/2006/picture">
+                      <pic:pic xmlns:pic="http://schemas.openxmlformats.org/drawingml/2006/picture">
+                        <pic:nvPicPr>
+                          <pic:cNvPr id="343457343" name="Picture 1" descr="A screenshot of a computer program&#10;&#10;AI-generated content may be incorrect."/>
+                          <pic:cNvPicPr/>
+                        </pic:nvPicPr>
+                        <pic:blipFill>
+                          <a:blip r:embed="rId5">
+                            <a:extLst>
+                              <a:ext uri="{28A0092B-C50C-407E-A947-70E740481C1C}">
+                                <a14:useLocalDpi xmlns:a14="http://schemas.microsoft.com/office/drawing/2010/main" val="0"/>
+                              </a:ext>
+                            </a:extLst>
+                          </a:blip>
+                          <a:stretch>
+                            <a:fillRect/>
+                          </a:stretch>
+                        </pic:blipFill>
+                        <pic:spPr>
+                          <a:xfrm>
+                            <a:off x="0" y="0"/>
+                            <a:ext cx="5908040" cy="3444875"/>
+                          </a:xfrm>
+                          <a:prstGeom prst="rect">
+                            <a:avLst/>
+                          </a:prstGeom>
+                        </pic:spPr>
+                      </pic:pic>
+                    </a:graphicData>
+                  </a:graphic>
+                </wp:inline>
+              </w:drawing>
+            </w:r>
           </w:p>
           <w:p>
             <w:pPr>
@@ -734,6 +802,7 @@
               <w:ind w:left="0"/>
             </w:pPr>
             <w:r>
+              <w:lastRenderedPageBreak/>
               <w:t>Media</w:t>
             </w:r>
           </w:p>
@@ -742,12 +811,61 @@
               <w:spacing w:line="240" w:lineRule="auto"/>
               <w:ind w:left="0"/>
             </w:pPr>
-          </w:p>
-          <w:p>
-            <w:pPr>
-              <w:spacing w:line="240" w:lineRule="auto"/>
-              <w:ind w:left="0"/>
-            </w:pPr>
+            <w:r>
+              <w:t xml:space="preserve">Added video for more information about equipment tab </w:t>
+            </w:r>
+          </w:p>
+          <w:p>
+            <w:pPr>
+              <w:spacing w:line="240" w:lineRule="auto"/>
+              <w:ind w:left="0"/>
+            </w:pPr>
+            <w:r>
+              <w:rPr>
+                <w:noProof/>
+              </w:rPr>
+              <w:drawing>
+                <wp:inline distT="0" distB="0" distL="0" distR="0" wp14:anchorId="7B9781CA" wp14:editId="76DE6505">
+                  <wp:extent cx="5908040" cy="1249680"/>
+                  <wp:effectExtent l="0" t="0" r="0" b="7620"/>
+                  <wp:docPr id="1424764570" name="Picture 2" descr="A black background with many small colored text&#10;&#10;AI-generated content may be incorrect."/>
+                  <wp:cNvGraphicFramePr>
+                    <a:graphicFrameLocks xmlns:a="http://schemas.openxmlformats.org/drawingml/2006/main" noChangeAspect="1"/>
+                  </wp:cNvGraphicFramePr>
+                  <a:graphic xmlns:a="http://schemas.openxmlformats.org/drawingml/2006/main">
+                    <a:graphicData uri="http://schemas.openxmlformats.org/drawingml/2006/picture">
+                      <pic:pic xmlns:pic="http://schemas.openxmlformats.org/drawingml/2006/picture">
+                        <pic:nvPicPr>
+                          <pic:cNvPr id="1424764570" name="Picture 2" descr="A black background with many small colored text&#10;&#10;AI-generated content may be incorrect."/>
+                          <pic:cNvPicPr/>
+                        </pic:nvPicPr>
+                        <pic:blipFill>
+                          <a:blip r:embed="rId6">
+                            <a:extLst>
+                              <a:ext uri="{28A0092B-C50C-407E-A947-70E740481C1C}">
+                                <a14:useLocalDpi xmlns:a14="http://schemas.microsoft.com/office/drawing/2010/main" val="0"/>
+                              </a:ext>
+                            </a:extLst>
+                          </a:blip>
+                          <a:stretch>
+                            <a:fillRect/>
+                          </a:stretch>
+                        </pic:blipFill>
+                        <pic:spPr>
+                          <a:xfrm>
+                            <a:off x="0" y="0"/>
+                            <a:ext cx="5908040" cy="1249680"/>
+                          </a:xfrm>
+                          <a:prstGeom prst="rect">
+                            <a:avLst/>
+                          </a:prstGeom>
+                        </pic:spPr>
+                      </pic:pic>
+                    </a:graphicData>
+                  </a:graphic>
+                </wp:inline>
+              </w:drawing>
+            </w:r>
           </w:p>
           <w:p>
             <w:pPr>
@@ -780,15 +898,70 @@
               <w:ind w:left="0"/>
             </w:pPr>
             <w:r>
+              <w:t>Components (cards, containers)</w:t>
+            </w:r>
+          </w:p>
+          <w:p>
+            <w:pPr>
+              <w:spacing w:line="240" w:lineRule="auto"/>
+              <w:ind w:left="0"/>
+            </w:pPr>
+            <w:r>
+              <w:t xml:space="preserve">Used both containers and cards to store information easily </w:t>
+            </w:r>
+          </w:p>
+          <w:p>
+            <w:pPr>
+              <w:spacing w:line="240" w:lineRule="auto"/>
+              <w:ind w:left="0"/>
+            </w:pPr>
+            <w:r>
+              <w:rPr>
+                <w:noProof/>
+              </w:rPr>
               <w:lastRenderedPageBreak/>
-              <w:t>Components (cards, containers)</w:t>
-            </w:r>
-          </w:p>
-          <w:p>
-            <w:pPr>
-              <w:spacing w:line="240" w:lineRule="auto"/>
-              <w:ind w:left="0"/>
-            </w:pPr>
+              <w:drawing>
+                <wp:inline distT="0" distB="0" distL="0" distR="0" wp14:anchorId="094E5A05" wp14:editId="777AF478">
+                  <wp:extent cx="5908040" cy="4037965"/>
+                  <wp:effectExtent l="0" t="0" r="0" b="635"/>
+                  <wp:docPr id="1079366246" name="Picture 3" descr="A black screen with many small lines&#10;&#10;AI-generated content may be incorrect."/>
+                  <wp:cNvGraphicFramePr>
+                    <a:graphicFrameLocks xmlns:a="http://schemas.openxmlformats.org/drawingml/2006/main" noChangeAspect="1"/>
+                  </wp:cNvGraphicFramePr>
+                  <a:graphic xmlns:a="http://schemas.openxmlformats.org/drawingml/2006/main">
+                    <a:graphicData uri="http://schemas.openxmlformats.org/drawingml/2006/picture">
+                      <pic:pic xmlns:pic="http://schemas.openxmlformats.org/drawingml/2006/picture">
+                        <pic:nvPicPr>
+                          <pic:cNvPr id="1079366246" name="Picture 3" descr="A black screen with many small lines&#10;&#10;AI-generated content may be incorrect."/>
+                          <pic:cNvPicPr/>
+                        </pic:nvPicPr>
+                        <pic:blipFill>
+                          <a:blip r:embed="rId7" cstate="print">
+                            <a:extLst>
+                              <a:ext uri="{28A0092B-C50C-407E-A947-70E740481C1C}">
+                                <a14:useLocalDpi xmlns:a14="http://schemas.microsoft.com/office/drawing/2010/main" val="0"/>
+                              </a:ext>
+                            </a:extLst>
+                          </a:blip>
+                          <a:stretch>
+                            <a:fillRect/>
+                          </a:stretch>
+                        </pic:blipFill>
+                        <pic:spPr>
+                          <a:xfrm>
+                            <a:off x="0" y="0"/>
+                            <a:ext cx="5908040" cy="4037965"/>
+                          </a:xfrm>
+                          <a:prstGeom prst="rect">
+                            <a:avLst/>
+                          </a:prstGeom>
+                        </pic:spPr>
+                      </pic:pic>
+                    </a:graphicData>
+                  </a:graphic>
+                </wp:inline>
+              </w:drawing>
+            </w:r>
           </w:p>
         </w:tc>
       </w:tr>
@@ -809,13 +982,68 @@
               <w:ind w:left="0"/>
             </w:pPr>
             <w:r>
+              <w:lastRenderedPageBreak/>
               <w:t>Links</w:t>
             </w:r>
           </w:p>
           <w:p>
             <w:pPr>
-              <w:ind w:left="2160"/>
-            </w:pPr>
+              <w:ind w:left="0"/>
+            </w:pPr>
+            <w:r>
+              <w:t xml:space="preserve">Links to websites </w:t>
+            </w:r>
+          </w:p>
+          <w:p>
+            <w:pPr>
+              <w:ind w:left="0"/>
+            </w:pPr>
+            <w:r>
+              <w:rPr>
+                <w:noProof/>
+              </w:rPr>
+              <w:drawing>
+                <wp:inline distT="0" distB="0" distL="0" distR="0" wp14:anchorId="3BD7FB10" wp14:editId="24D0C0A3">
+                  <wp:extent cx="5908040" cy="2299970"/>
+                  <wp:effectExtent l="0" t="0" r="0" b="5080"/>
+                  <wp:docPr id="928227799" name="Picture 4" descr="A black background with many small colored lines&#10;&#10;AI-generated content may be incorrect."/>
+                  <wp:cNvGraphicFramePr>
+                    <a:graphicFrameLocks xmlns:a="http://schemas.openxmlformats.org/drawingml/2006/main" noChangeAspect="1"/>
+                  </wp:cNvGraphicFramePr>
+                  <a:graphic xmlns:a="http://schemas.openxmlformats.org/drawingml/2006/main">
+                    <a:graphicData uri="http://schemas.openxmlformats.org/drawingml/2006/picture">
+                      <pic:pic xmlns:pic="http://schemas.openxmlformats.org/drawingml/2006/picture">
+                        <pic:nvPicPr>
+                          <pic:cNvPr id="928227799" name="Picture 4" descr="A black background with many small colored lines&#10;&#10;AI-generated content may be incorrect."/>
+                          <pic:cNvPicPr/>
+                        </pic:nvPicPr>
+                        <pic:blipFill>
+                          <a:blip r:embed="rId8" cstate="print">
+                            <a:extLst>
+                              <a:ext uri="{28A0092B-C50C-407E-A947-70E740481C1C}">
+                                <a14:useLocalDpi xmlns:a14="http://schemas.microsoft.com/office/drawing/2010/main" val="0"/>
+                              </a:ext>
+                            </a:extLst>
+                          </a:blip>
+                          <a:stretch>
+                            <a:fillRect/>
+                          </a:stretch>
+                        </pic:blipFill>
+                        <pic:spPr>
+                          <a:xfrm>
+                            <a:off x="0" y="0"/>
+                            <a:ext cx="5908040" cy="2299970"/>
+                          </a:xfrm>
+                          <a:prstGeom prst="rect">
+                            <a:avLst/>
+                          </a:prstGeom>
+                        </pic:spPr>
+                      </pic:pic>
+                    </a:graphicData>
+                  </a:graphic>
+                </wp:inline>
+              </w:drawing>
+            </w:r>
           </w:p>
         </w:tc>
       </w:tr>
@@ -845,12 +1073,62 @@
               <w:spacing w:line="240" w:lineRule="auto"/>
               <w:ind w:left="0"/>
             </w:pPr>
-          </w:p>
-          <w:p>
-            <w:pPr>
-              <w:spacing w:line="240" w:lineRule="auto"/>
-              <w:ind w:left="0"/>
-            </w:pPr>
+            <w:r>
+              <w:t xml:space="preserve">Search region with user input and display brief description about user’s region </w:t>
+            </w:r>
+          </w:p>
+          <w:p>
+            <w:pPr>
+              <w:spacing w:line="240" w:lineRule="auto"/>
+              <w:ind w:left="0"/>
+            </w:pPr>
+            <w:r>
+              <w:rPr>
+                <w:noProof/>
+              </w:rPr>
+              <w:lastRenderedPageBreak/>
+              <w:drawing>
+                <wp:inline distT="0" distB="0" distL="0" distR="0" wp14:anchorId="2C37DAE8" wp14:editId="5C402B7A">
+                  <wp:extent cx="5908040" cy="5060315"/>
+                  <wp:effectExtent l="0" t="0" r="0" b="6985"/>
+                  <wp:docPr id="1601447218" name="Picture 5" descr="A screen shot of a computer&#10;&#10;AI-generated content may be incorrect."/>
+                  <wp:cNvGraphicFramePr>
+                    <a:graphicFrameLocks xmlns:a="http://schemas.openxmlformats.org/drawingml/2006/main" noChangeAspect="1"/>
+                  </wp:cNvGraphicFramePr>
+                  <a:graphic xmlns:a="http://schemas.openxmlformats.org/drawingml/2006/main">
+                    <a:graphicData uri="http://schemas.openxmlformats.org/drawingml/2006/picture">
+                      <pic:pic xmlns:pic="http://schemas.openxmlformats.org/drawingml/2006/picture">
+                        <pic:nvPicPr>
+                          <pic:cNvPr id="1601447218" name="Picture 5" descr="A screen shot of a computer&#10;&#10;AI-generated content may be incorrect."/>
+                          <pic:cNvPicPr/>
+                        </pic:nvPicPr>
+                        <pic:blipFill>
+                          <a:blip r:embed="rId9" cstate="print">
+                            <a:extLst>
+                              <a:ext uri="{28A0092B-C50C-407E-A947-70E740481C1C}">
+                                <a14:useLocalDpi xmlns:a14="http://schemas.microsoft.com/office/drawing/2010/main" val="0"/>
+                              </a:ext>
+                            </a:extLst>
+                          </a:blip>
+                          <a:stretch>
+                            <a:fillRect/>
+                          </a:stretch>
+                        </pic:blipFill>
+                        <pic:spPr>
+                          <a:xfrm>
+                            <a:off x="0" y="0"/>
+                            <a:ext cx="5908040" cy="5060315"/>
+                          </a:xfrm>
+                          <a:prstGeom prst="rect">
+                            <a:avLst/>
+                          </a:prstGeom>
+                        </pic:spPr>
+                      </pic:pic>
+                    </a:graphicData>
+                  </a:graphic>
+                </wp:inline>
+              </w:drawing>
+            </w:r>
           </w:p>
           <w:p>
             <w:pPr>
@@ -979,6 +1257,7 @@
               <w:ind w:left="0"/>
             </w:pPr>
             <w:r>
+              <w:lastRenderedPageBreak/>
               <w:t xml:space="preserve">I learned how to resize or coordinate the certain parts of the map to highlight the area I want to use to send user to another link. </w:t>
             </w:r>
           </w:p>
@@ -1013,6 +1292,7 @@
               <w:ind w:left="0"/>
             </w:pPr>
             <w:r>
+              <w:lastRenderedPageBreak/>
               <w:t>Issues you encountered</w:t>
             </w:r>
           </w:p>
@@ -1087,7 +1367,21 @@
               <w:t>ChatGPT</w:t>
             </w:r>
             <w:r>
-              <w:t xml:space="preserve"> to give me an idea of what direction I to go in and websites.  </w:t>
+              <w:t xml:space="preserve"> to give me an idea of what direction I to go in </w:t>
+            </w:r>
+            <w:r>
+              <w:t xml:space="preserve">like helping explain a concept or breaking down what steps I need to take to </w:t>
+            </w:r>
+            <w:proofErr w:type="spellStart"/>
+            <w:r>
+              <w:t>achive</w:t>
+            </w:r>
+            <w:proofErr w:type="spellEnd"/>
+            <w:r>
+              <w:t xml:space="preserve"> my goal , </w:t>
+            </w:r>
+            <w:r>
+              <w:t xml:space="preserve">and websites.  </w:t>
             </w:r>
           </w:p>
         </w:tc>
@@ -1101,7 +1395,6 @@
       <w:bookmarkStart w:id="5" w:name="_j6prkugr9apt" w:colFirst="0" w:colLast="0"/>
       <w:bookmarkEnd w:id="5"/>
       <w:r>
-        <w:lastRenderedPageBreak/>
         <w:t xml:space="preserve">4 Inclusive </w:t>
       </w:r>
     </w:p>
@@ -1149,7 +1442,7 @@
             <w:r>
               <w:t xml:space="preserve">Share one way you addressed in your project </w:t>
             </w:r>
-            <w:hyperlink r:id="rId5">
+            <w:hyperlink r:id="rId10">
               <w:r>
                 <w:rPr>
                   <w:color w:val="1155CC"/>
@@ -1205,7 +1498,7 @@
             <w:r>
               <w:t xml:space="preserve">Share another way you addressed inclusivity from  </w:t>
             </w:r>
-            <w:hyperlink r:id="rId6" w:anchor="InclusiveDesignPrinciples">
+            <w:hyperlink r:id="rId11" w:anchor="InclusiveDesignPrinciples">
               <w:r>
                 <w:rPr>
                   <w:color w:val="1155CC"/>
@@ -1340,6 +1633,7 @@
               <w:ind w:left="0"/>
             </w:pPr>
             <w:r>
+              <w:lastRenderedPageBreak/>
               <w:t>What was the most challenging part of your project?</w:t>
             </w:r>
           </w:p>

</xml_diff>